<commit_message>
Reworking replacements - WIP
</commit_message>
<xml_diff>
--- a/ParentReportTemplate_Four.docx
+++ b/ParentReportTemplate_Four.docx
@@ -10,10 +10,10 @@
         <w:tblLook w:val="04A0" w:firstRow="1" w:lastRow="0" w:firstColumn="1" w:lastColumn="0" w:noHBand="0" w:noVBand="1"/>
       </w:tblPr>
       <w:tblGrid>
-        <w:gridCol w:w="1385"/>
-        <w:gridCol w:w="2409"/>
-        <w:gridCol w:w="2685"/>
-        <w:gridCol w:w="2527"/>
+        <w:gridCol w:w="1398"/>
+        <w:gridCol w:w="3055"/>
+        <w:gridCol w:w="1297"/>
+        <w:gridCol w:w="3256"/>
       </w:tblGrid>
       <w:tr>
         <w:trPr>
@@ -95,7 +95,37 @@
               <w:rPr>
                 <w:rFonts w:ascii="Arial" w:hAnsi="Arial" w:cs="Arial"/>
               </w:rPr>
-              <w:t>{other_grade_label}</w:t>
+              <w:t>#{</w:t>
+            </w:r>
+            <w:r>
+              <w:rPr>
+                <w:rFonts w:ascii="Arial" w:hAnsi="Arial" w:cs="Arial"/>
+              </w:rPr>
+              <w:t xml:space="preserve">atl </w:t>
+            </w:r>
+            <w:r>
+              <w:rPr>
+                <w:rFonts w:ascii="Arial" w:hAnsi="Arial" w:cs="Arial"/>
+              </w:rPr>
+              <w:t>grade</w:t>
+            </w:r>
+            <w:r>
+              <w:rPr>
+                <w:rFonts w:ascii="Arial" w:hAnsi="Arial" w:cs="Arial"/>
+              </w:rPr>
+              <w:t xml:space="preserve"> </w:t>
+            </w:r>
+            <w:r>
+              <w:rPr>
+                <w:rFonts w:ascii="Arial" w:hAnsi="Arial" w:cs="Arial"/>
+              </w:rPr>
+              <w:t>label</w:t>
+            </w:r>
+            <w:r>
+              <w:rPr>
+                <w:rFonts w:ascii="Arial" w:hAnsi="Arial" w:cs="Arial"/>
+              </w:rPr>
+              <w:t>}#</w:t>
             </w:r>
           </w:p>
         </w:tc>
@@ -113,7 +143,45 @@
               <w:rPr>
                 <w:rFonts w:ascii="Arial" w:hAnsi="Arial" w:cs="Arial"/>
               </w:rPr>
-              <w:t xml:space="preserve">{other grade label} </w:t>
+              <w:t>#{</w:t>
+            </w:r>
+            <w:r>
+              <w:rPr>
+                <w:rFonts w:ascii="Arial" w:hAnsi="Arial" w:cs="Arial"/>
+              </w:rPr>
+              <w:t>atl</w:t>
+            </w:r>
+            <w:r>
+              <w:rPr>
+                <w:rFonts w:ascii="Arial" w:hAnsi="Arial" w:cs="Arial"/>
+              </w:rPr>
+              <w:t xml:space="preserve"> </w:t>
+            </w:r>
+            <w:r>
+              <w:rPr>
+                <w:rFonts w:ascii="Arial" w:hAnsi="Arial" w:cs="Arial"/>
+                <w:i/>
+                <w:iCs/>
+              </w:rPr>
+              <w:t>grade</w:t>
+            </w:r>
+            <w:r>
+              <w:rPr>
+                <w:rFonts w:ascii="Arial" w:hAnsi="Arial" w:cs="Arial"/>
+              </w:rPr>
+              <w:t xml:space="preserve"> label</w:t>
+            </w:r>
+            <w:r>
+              <w:rPr>
+                <w:rFonts w:ascii="Arial" w:hAnsi="Arial" w:cs="Arial"/>
+              </w:rPr>
+              <w:t>}#</w:t>
+            </w:r>
+            <w:r>
+              <w:rPr>
+                <w:rFonts w:ascii="Arial" w:hAnsi="Arial" w:cs="Arial"/>
+              </w:rPr>
+              <w:t xml:space="preserve"> </w:t>
             </w:r>
             <w:r>
               <w:rPr>
@@ -180,13 +248,13 @@
               <w:rPr>
                 <w:rFonts w:ascii="Arial" w:hAnsi="Arial" w:cs="Arial"/>
               </w:rPr>
-              <w:t>{other</w:t>
-            </w:r>
-            <w:r>
-              <w:rPr>
-                <w:rFonts w:ascii="Arial" w:hAnsi="Arial" w:cs="Arial"/>
-              </w:rPr>
-              <w:t>_</w:t>
+              <w:t>#{</w:t>
+            </w:r>
+            <w:r>
+              <w:rPr>
+                <w:rFonts w:ascii="Arial" w:hAnsi="Arial" w:cs="Arial"/>
+              </w:rPr>
+              <w:t xml:space="preserve">atl </w:t>
             </w:r>
             <w:r>
               <w:rPr>
@@ -198,7 +266,7 @@
               <w:rPr>
                 <w:rFonts w:ascii="Arial" w:hAnsi="Arial" w:cs="Arial"/>
               </w:rPr>
-              <w:t>_</w:t>
+              <w:t xml:space="preserve"> </w:t>
             </w:r>
             <w:r>
               <w:rPr>
@@ -210,13 +278,19 @@
               <w:rPr>
                 <w:rFonts w:ascii="Arial" w:hAnsi="Arial" w:cs="Arial"/>
               </w:rPr>
-              <w:t>_</w:t>
-            </w:r>
-            <w:r>
-              <w:rPr>
-                <w:rFonts w:ascii="Arial" w:hAnsi="Arial" w:cs="Arial"/>
-              </w:rPr>
-              <w:t>grade}</w:t>
+              <w:t xml:space="preserve"> </w:t>
+            </w:r>
+            <w:r>
+              <w:rPr>
+                <w:rFonts w:ascii="Arial" w:hAnsi="Arial" w:cs="Arial"/>
+              </w:rPr>
+              <w:t>grade</w:t>
+            </w:r>
+            <w:r>
+              <w:rPr>
+                <w:rFonts w:ascii="Arial" w:hAnsi="Arial" w:cs="Arial"/>
+              </w:rPr>
+              <w:t>}#</w:t>
             </w:r>
           </w:p>
         </w:tc>
@@ -234,7 +308,25 @@
               <w:rPr>
                 <w:rFonts w:ascii="Arial" w:hAnsi="Arial" w:cs="Arial"/>
               </w:rPr>
-              <w:t>{other grade 1 descriptor}</w:t>
+              <w:t>#{</w:t>
+            </w:r>
+            <w:r>
+              <w:rPr>
+                <w:rFonts w:ascii="Arial" w:hAnsi="Arial" w:cs="Arial"/>
+              </w:rPr>
+              <w:t>atl</w:t>
+            </w:r>
+            <w:r>
+              <w:rPr>
+                <w:rFonts w:ascii="Arial" w:hAnsi="Arial" w:cs="Arial"/>
+              </w:rPr>
+              <w:t xml:space="preserve"> grade 1 descriptor</w:t>
+            </w:r>
+            <w:r>
+              <w:rPr>
+                <w:rFonts w:ascii="Arial" w:hAnsi="Arial" w:cs="Arial"/>
+              </w:rPr>
+              <w:t>}#</w:t>
             </w:r>
           </w:p>
         </w:tc>
@@ -295,7 +387,19 @@
               <w:rPr>
                 <w:rFonts w:ascii="Arial" w:hAnsi="Arial" w:cs="Arial"/>
               </w:rPr>
-              <w:t xml:space="preserve">{other grade </w:t>
+              <w:t>#{</w:t>
+            </w:r>
+            <w:r>
+              <w:rPr>
+                <w:rFonts w:ascii="Arial" w:hAnsi="Arial" w:cs="Arial"/>
+              </w:rPr>
+              <w:t>atl</w:t>
+            </w:r>
+            <w:r>
+              <w:rPr>
+                <w:rFonts w:ascii="Arial" w:hAnsi="Arial" w:cs="Arial"/>
+              </w:rPr>
+              <w:t xml:space="preserve"> grade </w:t>
             </w:r>
             <w:r>
               <w:rPr>
@@ -303,11 +407,19 @@
               </w:rPr>
               <w:t xml:space="preserve">2 </w:t>
             </w:r>
-            <w:r>
-              <w:rPr>
-                <w:rFonts w:ascii="Arial" w:hAnsi="Arial" w:cs="Arial"/>
-              </w:rPr>
-              <w:t>grade}</w:t>
+            <w:proofErr w:type="gramStart"/>
+            <w:r>
+              <w:rPr>
+                <w:rFonts w:ascii="Arial" w:hAnsi="Arial" w:cs="Arial"/>
+              </w:rPr>
+              <w:t>grade</w:t>
+            </w:r>
+            <w:proofErr w:type="gramEnd"/>
+            <w:r>
+              <w:rPr>
+                <w:rFonts w:ascii="Arial" w:hAnsi="Arial" w:cs="Arial"/>
+              </w:rPr>
+              <w:t>}#</w:t>
             </w:r>
           </w:p>
         </w:tc>
@@ -325,7 +437,19 @@
               <w:rPr>
                 <w:rFonts w:ascii="Arial" w:hAnsi="Arial" w:cs="Arial"/>
               </w:rPr>
-              <w:t xml:space="preserve">{other grade </w:t>
+              <w:t>#{</w:t>
+            </w:r>
+            <w:r>
+              <w:rPr>
+                <w:rFonts w:ascii="Arial" w:hAnsi="Arial" w:cs="Arial"/>
+              </w:rPr>
+              <w:t>atl</w:t>
+            </w:r>
+            <w:r>
+              <w:rPr>
+                <w:rFonts w:ascii="Arial" w:hAnsi="Arial" w:cs="Arial"/>
+              </w:rPr>
+              <w:t xml:space="preserve"> grade </w:t>
             </w:r>
             <w:r>
               <w:rPr>
@@ -337,7 +461,21 @@
               <w:rPr>
                 <w:rFonts w:ascii="Arial" w:hAnsi="Arial" w:cs="Arial"/>
               </w:rPr>
-              <w:t xml:space="preserve"> descriptor}</w:t>
+              <w:t xml:space="preserve"> </w:t>
+            </w:r>
+            <w:proofErr w:type="gramStart"/>
+            <w:r>
+              <w:rPr>
+                <w:rFonts w:ascii="Arial" w:hAnsi="Arial" w:cs="Arial"/>
+              </w:rPr>
+              <w:t>descriptor</w:t>
+            </w:r>
+            <w:proofErr w:type="gramEnd"/>
+            <w:r>
+              <w:rPr>
+                <w:rFonts w:ascii="Arial" w:hAnsi="Arial" w:cs="Arial"/>
+              </w:rPr>
+              <w:t>}#</w:t>
             </w:r>
           </w:p>
         </w:tc>
@@ -406,7 +544,19 @@
               <w:rPr>
                 <w:rFonts w:ascii="Arial" w:hAnsi="Arial" w:cs="Arial"/>
               </w:rPr>
-              <w:t xml:space="preserve">{other grade </w:t>
+              <w:t>#{</w:t>
+            </w:r>
+            <w:r>
+              <w:rPr>
+                <w:rFonts w:ascii="Arial" w:hAnsi="Arial" w:cs="Arial"/>
+              </w:rPr>
+              <w:t>atl</w:t>
+            </w:r>
+            <w:r>
+              <w:rPr>
+                <w:rFonts w:ascii="Arial" w:hAnsi="Arial" w:cs="Arial"/>
+              </w:rPr>
+              <w:t xml:space="preserve"> grade </w:t>
             </w:r>
             <w:r>
               <w:rPr>
@@ -418,7 +568,21 @@
               <w:rPr>
                 <w:rFonts w:ascii="Arial" w:hAnsi="Arial" w:cs="Arial"/>
               </w:rPr>
-              <w:t xml:space="preserve"> grade}</w:t>
+              <w:t xml:space="preserve"> </w:t>
+            </w:r>
+            <w:proofErr w:type="gramStart"/>
+            <w:r>
+              <w:rPr>
+                <w:rFonts w:ascii="Arial" w:hAnsi="Arial" w:cs="Arial"/>
+              </w:rPr>
+              <w:t>grade</w:t>
+            </w:r>
+            <w:proofErr w:type="gramEnd"/>
+            <w:r>
+              <w:rPr>
+                <w:rFonts w:ascii="Arial" w:hAnsi="Arial" w:cs="Arial"/>
+              </w:rPr>
+              <w:t>}#</w:t>
             </w:r>
           </w:p>
         </w:tc>
@@ -436,7 +600,19 @@
               <w:rPr>
                 <w:rFonts w:ascii="Arial" w:hAnsi="Arial" w:cs="Arial"/>
               </w:rPr>
-              <w:t xml:space="preserve">{other grade </w:t>
+              <w:t>#{</w:t>
+            </w:r>
+            <w:r>
+              <w:rPr>
+                <w:rFonts w:ascii="Arial" w:hAnsi="Arial" w:cs="Arial"/>
+              </w:rPr>
+              <w:t>atl</w:t>
+            </w:r>
+            <w:r>
+              <w:rPr>
+                <w:rFonts w:ascii="Arial" w:hAnsi="Arial" w:cs="Arial"/>
+              </w:rPr>
+              <w:t xml:space="preserve"> grade </w:t>
             </w:r>
             <w:r>
               <w:rPr>
@@ -448,7 +624,21 @@
               <w:rPr>
                 <w:rFonts w:ascii="Arial" w:hAnsi="Arial" w:cs="Arial"/>
               </w:rPr>
-              <w:t xml:space="preserve"> descriptor}</w:t>
+              <w:t xml:space="preserve"> </w:t>
+            </w:r>
+            <w:proofErr w:type="gramStart"/>
+            <w:r>
+              <w:rPr>
+                <w:rFonts w:ascii="Arial" w:hAnsi="Arial" w:cs="Arial"/>
+              </w:rPr>
+              <w:t>descriptor</w:t>
+            </w:r>
+            <w:proofErr w:type="gramEnd"/>
+            <w:r>
+              <w:rPr>
+                <w:rFonts w:ascii="Arial" w:hAnsi="Arial" w:cs="Arial"/>
+              </w:rPr>
+              <w:t>}#</w:t>
             </w:r>
           </w:p>
         </w:tc>
@@ -511,7 +701,31 @@
                                 <w:sz w:val="32"/>
                                 <w:szCs w:val="32"/>
                               </w:rPr>
-                              <w:t>{school name}</w:t>
+                              <w:t>#</w:t>
+                            </w:r>
+                            <w:r>
+                              <w:rPr>
+                                <w:rFonts w:ascii="Arial" w:hAnsi="Arial" w:cs="Arial"/>
+                                <w:sz w:val="32"/>
+                                <w:szCs w:val="32"/>
+                              </w:rPr>
+                              <w:t>{</w:t>
+                            </w:r>
+                            <w:r>
+                              <w:rPr>
+                                <w:rFonts w:ascii="Arial" w:hAnsi="Arial" w:cs="Arial"/>
+                                <w:sz w:val="32"/>
+                                <w:szCs w:val="32"/>
+                              </w:rPr>
+                              <w:t>school name</w:t>
+                            </w:r>
+                            <w:r>
+                              <w:rPr>
+                                <w:rFonts w:ascii="Arial" w:hAnsi="Arial" w:cs="Arial"/>
+                                <w:sz w:val="32"/>
+                                <w:szCs w:val="32"/>
+                              </w:rPr>
+                              <w:t>}#</w:t>
                             </w:r>
                           </w:p>
                           <w:p>
@@ -555,7 +769,23 @@
                                 <w:sz w:val="32"/>
                                 <w:szCs w:val="32"/>
                               </w:rPr>
-                              <w:t>{academic year}</w:t>
+                              <w:t>#{</w:t>
+                            </w:r>
+                            <w:r>
+                              <w:rPr>
+                                <w:rFonts w:ascii="Arial" w:hAnsi="Arial" w:cs="Arial"/>
+                                <w:sz w:val="32"/>
+                                <w:szCs w:val="32"/>
+                              </w:rPr>
+                              <w:t>academic year</w:t>
+                            </w:r>
+                            <w:r>
+                              <w:rPr>
+                                <w:rFonts w:ascii="Arial" w:hAnsi="Arial" w:cs="Arial"/>
+                                <w:sz w:val="32"/>
+                                <w:szCs w:val="32"/>
+                              </w:rPr>
+                              <w:t>}#</w:t>
                             </w:r>
                           </w:p>
                         </w:txbxContent>
@@ -599,7 +829,31 @@
                           <w:sz w:val="32"/>
                           <w:szCs w:val="32"/>
                         </w:rPr>
-                        <w:t>{school name}</w:t>
+                        <w:t>#</w:t>
+                      </w:r>
+                      <w:r>
+                        <w:rPr>
+                          <w:rFonts w:ascii="Arial" w:hAnsi="Arial" w:cs="Arial"/>
+                          <w:sz w:val="32"/>
+                          <w:szCs w:val="32"/>
+                        </w:rPr>
+                        <w:t>{</w:t>
+                      </w:r>
+                      <w:r>
+                        <w:rPr>
+                          <w:rFonts w:ascii="Arial" w:hAnsi="Arial" w:cs="Arial"/>
+                          <w:sz w:val="32"/>
+                          <w:szCs w:val="32"/>
+                        </w:rPr>
+                        <w:t>school name</w:t>
+                      </w:r>
+                      <w:r>
+                        <w:rPr>
+                          <w:rFonts w:ascii="Arial" w:hAnsi="Arial" w:cs="Arial"/>
+                          <w:sz w:val="32"/>
+                          <w:szCs w:val="32"/>
+                        </w:rPr>
+                        <w:t>}#</w:t>
                       </w:r>
                     </w:p>
                     <w:p>
@@ -643,7 +897,23 @@
                           <w:sz w:val="32"/>
                           <w:szCs w:val="32"/>
                         </w:rPr>
-                        <w:t>{academic year}</w:t>
+                        <w:t>#{</w:t>
+                      </w:r>
+                      <w:r>
+                        <w:rPr>
+                          <w:rFonts w:ascii="Arial" w:hAnsi="Arial" w:cs="Arial"/>
+                          <w:sz w:val="32"/>
+                          <w:szCs w:val="32"/>
+                        </w:rPr>
+                        <w:t>academic year</w:t>
+                      </w:r>
+                      <w:r>
+                        <w:rPr>
+                          <w:rFonts w:ascii="Arial" w:hAnsi="Arial" w:cs="Arial"/>
+                          <w:sz w:val="32"/>
+                          <w:szCs w:val="32"/>
+                        </w:rPr>
+                        <w:t>}#</w:t>
                       </w:r>
                     </w:p>
                   </w:txbxContent>
@@ -715,7 +985,7 @@
                                 <w:sz w:val="28"/>
                                 <w:szCs w:val="28"/>
                               </w:rPr>
-                              <w:t>{pupil first name}</w:t>
+                              <w:t>#{</w:t>
                             </w:r>
                             <w:r>
                               <w:rPr>
@@ -723,7 +993,7 @@
                                 <w:sz w:val="28"/>
                                 <w:szCs w:val="28"/>
                               </w:rPr>
-                              <w:t xml:space="preserve"> </w:t>
+                              <w:t>pupil first name</w:t>
                             </w:r>
                             <w:r>
                               <w:rPr>
@@ -731,7 +1001,39 @@
                                 <w:sz w:val="28"/>
                                 <w:szCs w:val="28"/>
                               </w:rPr>
-                              <w:t>{pupil last name}</w:t>
+                              <w:t>}#</w:t>
+                            </w:r>
+                            <w:r>
+                              <w:rPr>
+                                <w:rFonts w:ascii="Arial" w:hAnsi="Arial" w:cs="Arial"/>
+                                <w:sz w:val="28"/>
+                                <w:szCs w:val="28"/>
+                              </w:rPr>
+                              <w:t xml:space="preserve"> </w:t>
+                            </w:r>
+                            <w:r>
+                              <w:rPr>
+                                <w:rFonts w:ascii="Arial" w:hAnsi="Arial" w:cs="Arial"/>
+                                <w:sz w:val="28"/>
+                                <w:szCs w:val="28"/>
+                              </w:rPr>
+                              <w:t>#{</w:t>
+                            </w:r>
+                            <w:r>
+                              <w:rPr>
+                                <w:rFonts w:ascii="Arial" w:hAnsi="Arial" w:cs="Arial"/>
+                                <w:sz w:val="28"/>
+                                <w:szCs w:val="28"/>
+                              </w:rPr>
+                              <w:t>pupil last name</w:t>
+                            </w:r>
+                            <w:r>
+                              <w:rPr>
+                                <w:rFonts w:ascii="Arial" w:hAnsi="Arial" w:cs="Arial"/>
+                                <w:sz w:val="28"/>
+                                <w:szCs w:val="28"/>
+                              </w:rPr>
+                              <w:t>}#</w:t>
                             </w:r>
                           </w:p>
                           <w:p>
@@ -749,7 +1051,23 @@
                                 <w:sz w:val="28"/>
                                 <w:szCs w:val="28"/>
                               </w:rPr>
-                              <w:t>{year group}</w:t>
+                              <w:t>#{</w:t>
+                            </w:r>
+                            <w:r>
+                              <w:rPr>
+                                <w:rFonts w:ascii="Arial" w:hAnsi="Arial" w:cs="Arial"/>
+                                <w:sz w:val="28"/>
+                                <w:szCs w:val="28"/>
+                              </w:rPr>
+                              <w:t>year group</w:t>
+                            </w:r>
+                            <w:r>
+                              <w:rPr>
+                                <w:rFonts w:ascii="Arial" w:hAnsi="Arial" w:cs="Arial"/>
+                                <w:sz w:val="28"/>
+                                <w:szCs w:val="28"/>
+                              </w:rPr>
+                              <w:t>}#</w:t>
                             </w:r>
                           </w:p>
                           <w:p>
@@ -767,7 +1085,23 @@
                                 <w:sz w:val="28"/>
                                 <w:szCs w:val="28"/>
                               </w:rPr>
-                              <w:t>{class name}</w:t>
+                              <w:t>#{</w:t>
+                            </w:r>
+                            <w:r>
+                              <w:rPr>
+                                <w:rFonts w:ascii="Arial" w:hAnsi="Arial" w:cs="Arial"/>
+                                <w:sz w:val="28"/>
+                                <w:szCs w:val="28"/>
+                              </w:rPr>
+                              <w:t>class name</w:t>
+                            </w:r>
+                            <w:r>
+                              <w:rPr>
+                                <w:rFonts w:ascii="Arial" w:hAnsi="Arial" w:cs="Arial"/>
+                                <w:sz w:val="28"/>
+                                <w:szCs w:val="28"/>
+                              </w:rPr>
+                              <w:t>}#</w:t>
                             </w:r>
                           </w:p>
                         </w:txbxContent>
@@ -807,7 +1141,7 @@
                           <w:sz w:val="28"/>
                           <w:szCs w:val="28"/>
                         </w:rPr>
-                        <w:t>{pupil first name}</w:t>
+                        <w:t>#{</w:t>
                       </w:r>
                       <w:r>
                         <w:rPr>
@@ -815,7 +1149,7 @@
                           <w:sz w:val="28"/>
                           <w:szCs w:val="28"/>
                         </w:rPr>
-                        <w:t xml:space="preserve"> </w:t>
+                        <w:t>pupil first name</w:t>
                       </w:r>
                       <w:r>
                         <w:rPr>
@@ -823,7 +1157,39 @@
                           <w:sz w:val="28"/>
                           <w:szCs w:val="28"/>
                         </w:rPr>
-                        <w:t>{pupil last name}</w:t>
+                        <w:t>}#</w:t>
+                      </w:r>
+                      <w:r>
+                        <w:rPr>
+                          <w:rFonts w:ascii="Arial" w:hAnsi="Arial" w:cs="Arial"/>
+                          <w:sz w:val="28"/>
+                          <w:szCs w:val="28"/>
+                        </w:rPr>
+                        <w:t xml:space="preserve"> </w:t>
+                      </w:r>
+                      <w:r>
+                        <w:rPr>
+                          <w:rFonts w:ascii="Arial" w:hAnsi="Arial" w:cs="Arial"/>
+                          <w:sz w:val="28"/>
+                          <w:szCs w:val="28"/>
+                        </w:rPr>
+                        <w:t>#{</w:t>
+                      </w:r>
+                      <w:r>
+                        <w:rPr>
+                          <w:rFonts w:ascii="Arial" w:hAnsi="Arial" w:cs="Arial"/>
+                          <w:sz w:val="28"/>
+                          <w:szCs w:val="28"/>
+                        </w:rPr>
+                        <w:t>pupil last name</w:t>
+                      </w:r>
+                      <w:r>
+                        <w:rPr>
+                          <w:rFonts w:ascii="Arial" w:hAnsi="Arial" w:cs="Arial"/>
+                          <w:sz w:val="28"/>
+                          <w:szCs w:val="28"/>
+                        </w:rPr>
+                        <w:t>}#</w:t>
                       </w:r>
                     </w:p>
                     <w:p>
@@ -841,7 +1207,23 @@
                           <w:sz w:val="28"/>
                           <w:szCs w:val="28"/>
                         </w:rPr>
-                        <w:t>{year group}</w:t>
+                        <w:t>#{</w:t>
+                      </w:r>
+                      <w:r>
+                        <w:rPr>
+                          <w:rFonts w:ascii="Arial" w:hAnsi="Arial" w:cs="Arial"/>
+                          <w:sz w:val="28"/>
+                          <w:szCs w:val="28"/>
+                        </w:rPr>
+                        <w:t>year group</w:t>
+                      </w:r>
+                      <w:r>
+                        <w:rPr>
+                          <w:rFonts w:ascii="Arial" w:hAnsi="Arial" w:cs="Arial"/>
+                          <w:sz w:val="28"/>
+                          <w:szCs w:val="28"/>
+                        </w:rPr>
+                        <w:t>}#</w:t>
                       </w:r>
                     </w:p>
                     <w:p>
@@ -859,7 +1241,23 @@
                           <w:sz w:val="28"/>
                           <w:szCs w:val="28"/>
                         </w:rPr>
-                        <w:t>{class name}</w:t>
+                        <w:t>#{</w:t>
+                      </w:r>
+                      <w:r>
+                        <w:rPr>
+                          <w:rFonts w:ascii="Arial" w:hAnsi="Arial" w:cs="Arial"/>
+                          <w:sz w:val="28"/>
+                          <w:szCs w:val="28"/>
+                        </w:rPr>
+                        <w:t>class name</w:t>
+                      </w:r>
+                      <w:r>
+                        <w:rPr>
+                          <w:rFonts w:ascii="Arial" w:hAnsi="Arial" w:cs="Arial"/>
+                          <w:sz w:val="28"/>
+                          <w:szCs w:val="28"/>
+                        </w:rPr>
+                        <w:t>}#</w:t>
                       </w:r>
                     </w:p>
                   </w:txbxContent>
@@ -1364,7 +1762,21 @@
                 <w:sz w:val="28"/>
                 <w:szCs w:val="28"/>
               </w:rPr>
-              <w:t>{Other}</w:t>
+              <w:t>#{</w:t>
+            </w:r>
+            <w:r>
+              <w:rPr>
+                <w:sz w:val="28"/>
+                <w:szCs w:val="28"/>
+              </w:rPr>
+              <w:t>atl grade label</w:t>
+            </w:r>
+            <w:r>
+              <w:rPr>
+                <w:sz w:val="28"/>
+                <w:szCs w:val="28"/>
+              </w:rPr>
+              <w:t>}#</w:t>
             </w:r>
           </w:p>
         </w:tc>
@@ -1396,18 +1808,34 @@
               <w:jc w:val="center"/>
             </w:pPr>
             <w:r>
-              <w:t>{Su</w:t>
-            </w:r>
-            <w:r>
-              <w:t>mmative Reading Grade}</w:t>
+              <w:t>#{subject reading result}#</w:t>
             </w:r>
           </w:p>
         </w:tc>
         <w:tc>
           <w:tcPr>
             <w:tcW w:w="2715" w:type="dxa"/>
+            <w:vAlign w:val="center"/>
           </w:tcPr>
-          <w:p/>
+          <w:p>
+            <w:pPr>
+              <w:jc w:val="center"/>
+            </w:pPr>
+            <w:r>
+              <w:t xml:space="preserve">#{subject reading </w:t>
+            </w:r>
+            <w:proofErr w:type="gramStart"/>
+            <w:r>
+              <w:t>other</w:t>
+            </w:r>
+            <w:proofErr w:type="gramEnd"/>
+            <w:r>
+              <w:t xml:space="preserve"> grade</w:t>
+            </w:r>
+            <w:r>
+              <w:t>}#</w:t>
+            </w:r>
+          </w:p>
         </w:tc>
       </w:tr>
       <w:tr>
@@ -1454,7 +1882,7 @@
               <w:rPr>
                 <w:rFonts w:ascii="Arial" w:hAnsi="Arial" w:cs="Arial"/>
               </w:rPr>
-              <w:t>{Target 1 from Reading formative objectives YELLOW, or RED}</w:t>
+              <w:t>#{subject reading target 1 text}#</w:t>
             </w:r>
           </w:p>
           <w:p>
@@ -1474,7 +1902,7 @@
               <w:rPr>
                 <w:rFonts w:ascii="Arial" w:hAnsi="Arial" w:cs="Arial"/>
               </w:rPr>
-              <w:t>{Target 2 from Reading formative objectives YELLOW, or RED}</w:t>
+              <w:t>#{subject reading target 2 text}#</w:t>
             </w:r>
           </w:p>
           <w:p>
@@ -1556,7 +1984,7 @@
                 <w:sz w:val="28"/>
                 <w:szCs w:val="28"/>
               </w:rPr>
-              <w:t>{Other}</w:t>
+              <w:t>#{atl grade label}#</w:t>
             </w:r>
           </w:p>
         </w:tc>
@@ -1588,21 +2016,43 @@
               <w:jc w:val="center"/>
             </w:pPr>
             <w:r>
-              <w:t xml:space="preserve">{Summative </w:t>
-            </w:r>
-            <w:r>
-              <w:t>Writing</w:t>
-            </w:r>
-            <w:r>
-              <w:t xml:space="preserve"> Grade}</w:t>
+              <w:t xml:space="preserve">#{subject </w:t>
+            </w:r>
+            <w:r>
+              <w:t>writing</w:t>
+            </w:r>
+            <w:r>
+              <w:t xml:space="preserve"> result}#</w:t>
             </w:r>
           </w:p>
         </w:tc>
         <w:tc>
           <w:tcPr>
             <w:tcW w:w="2715" w:type="dxa"/>
+            <w:vAlign w:val="center"/>
           </w:tcPr>
-          <w:p/>
+          <w:p>
+            <w:pPr>
+              <w:jc w:val="center"/>
+            </w:pPr>
+            <w:r>
+              <w:t xml:space="preserve">#{subject </w:t>
+            </w:r>
+            <w:r>
+              <w:t>writing</w:t>
+            </w:r>
+            <w:r>
+              <w:t xml:space="preserve"> </w:t>
+            </w:r>
+            <w:proofErr w:type="gramStart"/>
+            <w:r>
+              <w:t>other</w:t>
+            </w:r>
+            <w:proofErr w:type="gramEnd"/>
+            <w:r>
+              <w:t xml:space="preserve"> grade}#</w:t>
+            </w:r>
+          </w:p>
         </w:tc>
       </w:tr>
       <w:tr>
@@ -1649,19 +2099,19 @@
               <w:rPr>
                 <w:rFonts w:ascii="Arial" w:hAnsi="Arial" w:cs="Arial"/>
               </w:rPr>
-              <w:t xml:space="preserve">{Target 1 from </w:t>
-            </w:r>
-            <w:r>
-              <w:rPr>
-                <w:rFonts w:ascii="Arial" w:hAnsi="Arial" w:cs="Arial"/>
-              </w:rPr>
-              <w:t>Writing</w:t>
-            </w:r>
-            <w:r>
-              <w:rPr>
-                <w:rFonts w:ascii="Arial" w:hAnsi="Arial" w:cs="Arial"/>
-              </w:rPr>
-              <w:t xml:space="preserve"> formative objectives YELLOW, or RED}</w:t>
+              <w:t xml:space="preserve">#{subject </w:t>
+            </w:r>
+            <w:r>
+              <w:rPr>
+                <w:rFonts w:ascii="Arial" w:hAnsi="Arial" w:cs="Arial"/>
+              </w:rPr>
+              <w:t>writing</w:t>
+            </w:r>
+            <w:r>
+              <w:rPr>
+                <w:rFonts w:ascii="Arial" w:hAnsi="Arial" w:cs="Arial"/>
+              </w:rPr>
+              <w:t xml:space="preserve"> target 1 text}#</w:t>
             </w:r>
           </w:p>
           <w:p>
@@ -1681,20 +2131,27 @@
               <w:rPr>
                 <w:rFonts w:ascii="Arial" w:hAnsi="Arial" w:cs="Arial"/>
               </w:rPr>
-              <w:t xml:space="preserve">{Target 2 from </w:t>
-            </w:r>
-            <w:r>
-              <w:rPr>
-                <w:rFonts w:ascii="Arial" w:hAnsi="Arial" w:cs="Arial"/>
-              </w:rPr>
-              <w:t>Writing</w:t>
-            </w:r>
-            <w:r>
-              <w:rPr>
-                <w:rFonts w:ascii="Arial" w:hAnsi="Arial" w:cs="Arial"/>
-              </w:rPr>
-              <w:t xml:space="preserve"> formative objectives YELLOW, or RED}</w:t>
-            </w:r>
+              <w:t xml:space="preserve">#{subject </w:t>
+            </w:r>
+            <w:r>
+              <w:rPr>
+                <w:rFonts w:ascii="Arial" w:hAnsi="Arial" w:cs="Arial"/>
+              </w:rPr>
+              <w:t>writing</w:t>
+            </w:r>
+            <w:r>
+              <w:rPr>
+                <w:rFonts w:ascii="Arial" w:hAnsi="Arial" w:cs="Arial"/>
+              </w:rPr>
+              <w:t xml:space="preserve"> target 2 text}#</w:t>
+            </w:r>
+          </w:p>
+          <w:p>
+            <w:pPr>
+              <w:rPr>
+                <w:rFonts w:ascii="Arial" w:hAnsi="Arial" w:cs="Arial"/>
+              </w:rPr>
+            </w:pPr>
           </w:p>
         </w:tc>
       </w:tr>
@@ -1769,7 +2226,7 @@
                 <w:sz w:val="28"/>
                 <w:szCs w:val="28"/>
               </w:rPr>
-              <w:t>{Other}</w:t>
+              <w:t>#{atl grade label}#</w:t>
             </w:r>
           </w:p>
         </w:tc>
@@ -1801,21 +2258,43 @@
               <w:jc w:val="center"/>
             </w:pPr>
             <w:r>
-              <w:t xml:space="preserve">{Summative </w:t>
-            </w:r>
-            <w:r>
-              <w:t>Maths</w:t>
-            </w:r>
-            <w:r>
-              <w:t xml:space="preserve"> Grade}</w:t>
+              <w:t xml:space="preserve">#{subject </w:t>
+            </w:r>
+            <w:r>
+              <w:t>mathematics</w:t>
+            </w:r>
+            <w:r>
+              <w:t xml:space="preserve"> result}#</w:t>
             </w:r>
           </w:p>
         </w:tc>
         <w:tc>
           <w:tcPr>
             <w:tcW w:w="2715" w:type="dxa"/>
+            <w:vAlign w:val="center"/>
           </w:tcPr>
-          <w:p/>
+          <w:p>
+            <w:pPr>
+              <w:jc w:val="center"/>
+            </w:pPr>
+            <w:r>
+              <w:t xml:space="preserve">#{subject </w:t>
+            </w:r>
+            <w:r>
+              <w:t>mathematics</w:t>
+            </w:r>
+            <w:r>
+              <w:t xml:space="preserve"> </w:t>
+            </w:r>
+            <w:proofErr w:type="gramStart"/>
+            <w:r>
+              <w:t>other</w:t>
+            </w:r>
+            <w:proofErr w:type="gramEnd"/>
+            <w:r>
+              <w:t xml:space="preserve"> grade}#</w:t>
+            </w:r>
+          </w:p>
         </w:tc>
       </w:tr>
       <w:tr>
@@ -1862,19 +2341,20 @@
               <w:rPr>
                 <w:rFonts w:ascii="Arial" w:hAnsi="Arial" w:cs="Arial"/>
               </w:rPr>
-              <w:t xml:space="preserve">{Target 1 from </w:t>
-            </w:r>
-            <w:r>
-              <w:rPr>
-                <w:rFonts w:ascii="Arial" w:hAnsi="Arial" w:cs="Arial"/>
-              </w:rPr>
-              <w:t>Maths</w:t>
-            </w:r>
-            <w:r>
-              <w:rPr>
-                <w:rFonts w:ascii="Arial" w:hAnsi="Arial" w:cs="Arial"/>
-              </w:rPr>
-              <w:t xml:space="preserve"> formative objectives YELLOW, or RED}</w:t>
+              <w:lastRenderedPageBreak/>
+              <w:t xml:space="preserve">#{subject </w:t>
+            </w:r>
+            <w:r>
+              <w:rPr>
+                <w:rFonts w:ascii="Arial" w:hAnsi="Arial" w:cs="Arial"/>
+              </w:rPr>
+              <w:t>mathematics</w:t>
+            </w:r>
+            <w:r>
+              <w:rPr>
+                <w:rFonts w:ascii="Arial" w:hAnsi="Arial" w:cs="Arial"/>
+              </w:rPr>
+              <w:t xml:space="preserve"> target 1 text}#</w:t>
             </w:r>
           </w:p>
           <w:p>
@@ -1894,20 +2374,27 @@
               <w:rPr>
                 <w:rFonts w:ascii="Arial" w:hAnsi="Arial" w:cs="Arial"/>
               </w:rPr>
-              <w:t xml:space="preserve">{Target 2 from </w:t>
-            </w:r>
-            <w:r>
-              <w:rPr>
-                <w:rFonts w:ascii="Arial" w:hAnsi="Arial" w:cs="Arial"/>
-              </w:rPr>
-              <w:t>Maths</w:t>
-            </w:r>
-            <w:r>
-              <w:rPr>
-                <w:rFonts w:ascii="Arial" w:hAnsi="Arial" w:cs="Arial"/>
-              </w:rPr>
-              <w:t xml:space="preserve"> formative objectives YELLOW, or RED}</w:t>
-            </w:r>
+              <w:t>#{subject</w:t>
+            </w:r>
+            <w:r>
+              <w:rPr>
+                <w:rFonts w:ascii="Arial" w:hAnsi="Arial" w:cs="Arial"/>
+              </w:rPr>
+              <w:t xml:space="preserve"> </w:t>
+            </w:r>
+            <w:r>
+              <w:rPr>
+                <w:rFonts w:ascii="Arial" w:hAnsi="Arial" w:cs="Arial"/>
+              </w:rPr>
+              <w:t>mathematics target 2 text}#</w:t>
+            </w:r>
+          </w:p>
+          <w:p>
+            <w:pPr>
+              <w:rPr>
+                <w:rFonts w:ascii="Arial" w:hAnsi="Arial" w:cs="Arial"/>
+              </w:rPr>
+            </w:pPr>
           </w:p>
         </w:tc>
       </w:tr>
@@ -1934,7 +2421,6 @@
                 <w:sz w:val="36"/>
                 <w:szCs w:val="36"/>
               </w:rPr>
-              <w:lastRenderedPageBreak/>
               <w:t>SCIENCE</w:t>
             </w:r>
           </w:p>
@@ -1969,7 +2455,7 @@
                 <w:sz w:val="28"/>
                 <w:szCs w:val="28"/>
               </w:rPr>
-              <w:t>{Other}</w:t>
+              <w:t>#{atl grade label}#</w:t>
             </w:r>
           </w:p>
         </w:tc>
@@ -2001,21 +2487,43 @@
               <w:jc w:val="center"/>
             </w:pPr>
             <w:r>
-              <w:t xml:space="preserve">{Summative </w:t>
-            </w:r>
-            <w:r>
-              <w:t>Science</w:t>
-            </w:r>
-            <w:r>
-              <w:t xml:space="preserve"> Grade}</w:t>
+              <w:t xml:space="preserve">#{subject </w:t>
+            </w:r>
+            <w:r>
+              <w:t>science</w:t>
+            </w:r>
+            <w:r>
+              <w:t xml:space="preserve"> result}#</w:t>
             </w:r>
           </w:p>
         </w:tc>
         <w:tc>
           <w:tcPr>
             <w:tcW w:w="2715" w:type="dxa"/>
+            <w:vAlign w:val="center"/>
           </w:tcPr>
-          <w:p/>
+          <w:p>
+            <w:pPr>
+              <w:jc w:val="center"/>
+            </w:pPr>
+            <w:r>
+              <w:t xml:space="preserve">#{subject </w:t>
+            </w:r>
+            <w:r>
+              <w:t>science</w:t>
+            </w:r>
+            <w:r>
+              <w:t xml:space="preserve"> </w:t>
+            </w:r>
+            <w:proofErr w:type="gramStart"/>
+            <w:r>
+              <w:t>other</w:t>
+            </w:r>
+            <w:proofErr w:type="gramEnd"/>
+            <w:r>
+              <w:t xml:space="preserve"> grade}#</w:t>
+            </w:r>
+          </w:p>
         </w:tc>
       </w:tr>
       <w:tr>
@@ -2062,18 +2570,16 @@
               <w:rPr>
                 <w:rFonts w:ascii="Arial" w:hAnsi="Arial" w:cs="Arial"/>
               </w:rPr>
-              <w:t xml:space="preserve">{Target 1 from </w:t>
-            </w:r>
-            <w:proofErr w:type="gramStart"/>
-            <w:r>
-              <w:t>Science</w:t>
-            </w:r>
-            <w:proofErr w:type="gramEnd"/>
-            <w:r>
-              <w:rPr>
-                <w:rFonts w:ascii="Arial" w:hAnsi="Arial" w:cs="Arial"/>
-              </w:rPr>
-              <w:t xml:space="preserve"> formative objectives YELLOW, or RED}</w:t>
+              <w:t xml:space="preserve">#{subject </w:t>
+            </w:r>
+            <w:r>
+              <w:t xml:space="preserve">science </w:t>
+            </w:r>
+            <w:r>
+              <w:rPr>
+                <w:rFonts w:ascii="Arial" w:hAnsi="Arial" w:cs="Arial"/>
+              </w:rPr>
+              <w:t>target 1 text}#</w:t>
             </w:r>
           </w:p>
           <w:p>
@@ -2093,19 +2599,27 @@
               <w:rPr>
                 <w:rFonts w:ascii="Arial" w:hAnsi="Arial" w:cs="Arial"/>
               </w:rPr>
-              <w:t xml:space="preserve">{Target 2 from </w:t>
-            </w:r>
-            <w:proofErr w:type="gramStart"/>
-            <w:r>
-              <w:t>Science</w:t>
-            </w:r>
-            <w:proofErr w:type="gramEnd"/>
-            <w:r>
-              <w:rPr>
-                <w:rFonts w:ascii="Arial" w:hAnsi="Arial" w:cs="Arial"/>
-              </w:rPr>
-              <w:t xml:space="preserve"> formative objectives YELLOW, or RED}</w:t>
-            </w:r>
+              <w:t>#{subject</w:t>
+            </w:r>
+            <w:r>
+              <w:t xml:space="preserve"> </w:t>
+            </w:r>
+            <w:r>
+              <w:t xml:space="preserve">science </w:t>
+            </w:r>
+            <w:r>
+              <w:rPr>
+                <w:rFonts w:ascii="Arial" w:hAnsi="Arial" w:cs="Arial"/>
+              </w:rPr>
+              <w:t>target 2 text}#</w:t>
+            </w:r>
+          </w:p>
+          <w:p>
+            <w:pPr>
+              <w:rPr>
+                <w:rFonts w:ascii="Arial" w:hAnsi="Arial" w:cs="Arial"/>
+              </w:rPr>
+            </w:pPr>
           </w:p>
         </w:tc>
       </w:tr>
@@ -2174,7 +2688,6 @@
         <w:tc>
           <w:tcPr>
             <w:tcW w:w="2362" w:type="dxa"/>
-            <w:vAlign w:val="center"/>
           </w:tcPr>
           <w:p>
             <w:pPr>
@@ -2189,7 +2702,7 @@
                 <w:sz w:val="28"/>
                 <w:szCs w:val="28"/>
               </w:rPr>
-              <w:t>{Other}</w:t>
+              <w:t>#{atl grade label}#</w:t>
             </w:r>
           </w:p>
         </w:tc>
@@ -2212,10 +2725,17 @@
         <w:tc>
           <w:tcPr>
             <w:tcW w:w="2341" w:type="dxa"/>
+            <w:vAlign w:val="center"/>
           </w:tcPr>
           <w:p>
             <w:r>
-              <w:t>{from Summative Assess}</w:t>
+              <w:t xml:space="preserve">#{subject </w:t>
+            </w:r>
+            <w:r>
+              <w:t>spoken language</w:t>
+            </w:r>
+            <w:r>
+              <w:t xml:space="preserve"> result}#</w:t>
             </w:r>
           </w:p>
         </w:tc>
@@ -2244,10 +2764,17 @@
         <w:tc>
           <w:tcPr>
             <w:tcW w:w="2341" w:type="dxa"/>
+            <w:vAlign w:val="center"/>
           </w:tcPr>
           <w:p>
             <w:r>
-              <w:t>{from Summative Assess}</w:t>
+              <w:t xml:space="preserve">#{subject </w:t>
+            </w:r>
+            <w:r>
+              <w:t>art and design</w:t>
+            </w:r>
+            <w:r>
+              <w:t xml:space="preserve"> result}#</w:t>
             </w:r>
           </w:p>
         </w:tc>
@@ -2276,10 +2803,17 @@
         <w:tc>
           <w:tcPr>
             <w:tcW w:w="2341" w:type="dxa"/>
+            <w:vAlign w:val="center"/>
           </w:tcPr>
           <w:p>
             <w:r>
-              <w:t>{from Summative Assess}</w:t>
+              <w:t xml:space="preserve">#{subject </w:t>
+            </w:r>
+            <w:r>
+              <w:t xml:space="preserve">computing </w:t>
+            </w:r>
+            <w:r>
+              <w:t>result}#</w:t>
             </w:r>
           </w:p>
         </w:tc>
@@ -2308,10 +2842,17 @@
         <w:tc>
           <w:tcPr>
             <w:tcW w:w="2341" w:type="dxa"/>
+            <w:vAlign w:val="center"/>
           </w:tcPr>
           <w:p>
             <w:r>
-              <w:t>{from Summative Assess}</w:t>
+              <w:t xml:space="preserve">#{subject </w:t>
+            </w:r>
+            <w:r>
+              <w:t>design and technology</w:t>
+            </w:r>
+            <w:r>
+              <w:t xml:space="preserve"> result}#</w:t>
             </w:r>
           </w:p>
         </w:tc>
@@ -2340,10 +2881,17 @@
         <w:tc>
           <w:tcPr>
             <w:tcW w:w="2341" w:type="dxa"/>
+            <w:vAlign w:val="center"/>
           </w:tcPr>
           <w:p>
             <w:r>
-              <w:t>{from Summative Assess}</w:t>
+              <w:t xml:space="preserve">#{subject </w:t>
+            </w:r>
+            <w:r>
+              <w:t>history</w:t>
+            </w:r>
+            <w:r>
+              <w:t xml:space="preserve"> result}#</w:t>
             </w:r>
           </w:p>
         </w:tc>
@@ -2372,10 +2920,17 @@
         <w:tc>
           <w:tcPr>
             <w:tcW w:w="2341" w:type="dxa"/>
+            <w:vAlign w:val="center"/>
           </w:tcPr>
           <w:p>
             <w:r>
-              <w:t>{from Summative Assess}</w:t>
+              <w:t xml:space="preserve">#{subject </w:t>
+            </w:r>
+            <w:r>
+              <w:t>geography</w:t>
+            </w:r>
+            <w:r>
+              <w:t xml:space="preserve"> result}#</w:t>
             </w:r>
           </w:p>
         </w:tc>
@@ -2404,10 +2959,17 @@
         <w:tc>
           <w:tcPr>
             <w:tcW w:w="2341" w:type="dxa"/>
+            <w:vAlign w:val="center"/>
           </w:tcPr>
           <w:p>
             <w:r>
-              <w:t>{from Summative Assess}</w:t>
+              <w:t xml:space="preserve">#{subject </w:t>
+            </w:r>
+            <w:r>
+              <w:t>languages</w:t>
+            </w:r>
+            <w:r>
+              <w:t xml:space="preserve"> result}#</w:t>
             </w:r>
           </w:p>
         </w:tc>
@@ -2436,10 +2998,17 @@
         <w:tc>
           <w:tcPr>
             <w:tcW w:w="2341" w:type="dxa"/>
+            <w:vAlign w:val="center"/>
           </w:tcPr>
           <w:p>
             <w:r>
-              <w:t>{from Summative Assess}</w:t>
+              <w:t xml:space="preserve">#{subject </w:t>
+            </w:r>
+            <w:r>
+              <w:t>music</w:t>
+            </w:r>
+            <w:r>
+              <w:t xml:space="preserve"> result}#</w:t>
             </w:r>
           </w:p>
         </w:tc>
@@ -2468,10 +3037,19 @@
         <w:tc>
           <w:tcPr>
             <w:tcW w:w="2341" w:type="dxa"/>
+            <w:vAlign w:val="center"/>
           </w:tcPr>
           <w:p>
             <w:r>
-              <w:t>{from Summative Assess}</w:t>
+              <w:t xml:space="preserve">#{subject </w:t>
+            </w:r>
+            <w:proofErr w:type="spellStart"/>
+            <w:r>
+              <w:t>pshe</w:t>
+            </w:r>
+            <w:proofErr w:type="spellEnd"/>
+            <w:r>
+              <w:t xml:space="preserve"> result}#</w:t>
             </w:r>
           </w:p>
         </w:tc>
@@ -2500,10 +3078,17 @@
         <w:tc>
           <w:tcPr>
             <w:tcW w:w="2341" w:type="dxa"/>
+            <w:vAlign w:val="center"/>
           </w:tcPr>
           <w:p>
             <w:r>
-              <w:t>{from Summative Assess}</w:t>
+              <w:t xml:space="preserve">#{subject </w:t>
+            </w:r>
+            <w:r>
+              <w:t>physical education</w:t>
+            </w:r>
+            <w:r>
+              <w:t xml:space="preserve"> result}#</w:t>
             </w:r>
           </w:p>
         </w:tc>
@@ -2525,6 +3110,7 @@
           </w:tcPr>
           <w:p>
             <w:r>
+              <w:lastRenderedPageBreak/>
               <w:t>Religious Education</w:t>
             </w:r>
           </w:p>
@@ -2532,10 +3118,17 @@
         <w:tc>
           <w:tcPr>
             <w:tcW w:w="2341" w:type="dxa"/>
+            <w:vAlign w:val="center"/>
           </w:tcPr>
           <w:p>
             <w:r>
-              <w:t>{from Summative Assess}</w:t>
+              <w:t>#{subject</w:t>
+            </w:r>
+            <w:r>
+              <w:t xml:space="preserve"> religious education</w:t>
+            </w:r>
+            <w:r>
+              <w:t xml:space="preserve"> result}#</w:t>
             </w:r>
           </w:p>
         </w:tc>
@@ -6829,25 +7422,49 @@
       <w:pStyle w:val="Footer"/>
     </w:pPr>
     <w:r>
-      <w:t>{school name}</w:t>
+      <w:t>#{</w:t>
+    </w:r>
+    <w:r>
+      <w:t>school name</w:t>
+    </w:r>
+    <w:r>
+      <w:t>}#</w:t>
     </w:r>
     <w:r>
       <w:ptab w:relativeTo="margin" w:alignment="center" w:leader="none"/>
     </w:r>
     <w:r>
-      <w:t>{pupil first name}</w:t>
+      <w:t>#{</w:t>
+    </w:r>
+    <w:r>
+      <w:t>pupil first name</w:t>
+    </w:r>
+    <w:r>
+      <w:t>}#</w:t>
     </w:r>
     <w:r>
       <w:t xml:space="preserve"> </w:t>
     </w:r>
     <w:r>
-      <w:t>{pupil last name}</w:t>
+      <w:t>#{</w:t>
+    </w:r>
+    <w:r>
+      <w:t>pupil last name</w:t>
+    </w:r>
+    <w:r>
+      <w:t>}#</w:t>
     </w:r>
     <w:r>
       <w:ptab w:relativeTo="margin" w:alignment="right" w:leader="none"/>
     </w:r>
     <w:r>
-      <w:t>{academic year}</w:t>
+      <w:t>#{</w:t>
+    </w:r>
+    <w:r>
+      <w:t>academic year</w:t>
+    </w:r>
+    <w:r>
+      <w:t>}#</w:t>
     </w:r>
   </w:p>
 </w:ftr>

</xml_diff>

<commit_message>
Rework string replacements to be more rebust.
</commit_message>
<xml_diff>
--- a/ParentReportTemplate_Four.docx
+++ b/ParentReportTemplate_Four.docx
@@ -1830,10 +1830,7 @@
             </w:r>
             <w:proofErr w:type="gramEnd"/>
             <w:r>
-              <w:t xml:space="preserve"> grade</w:t>
-            </w:r>
-            <w:r>
-              <w:t>}#</w:t>
+              <w:t xml:space="preserve"> grade}#</w:t>
             </w:r>
           </w:p>
         </w:tc>
@@ -2016,13 +2013,7 @@
               <w:jc w:val="center"/>
             </w:pPr>
             <w:r>
-              <w:t xml:space="preserve">#{subject </w:t>
-            </w:r>
-            <w:r>
-              <w:t>writing</w:t>
-            </w:r>
-            <w:r>
-              <w:t xml:space="preserve"> result}#</w:t>
+              <w:t>#{subject writing result}#</w:t>
             </w:r>
           </w:p>
         </w:tc>
@@ -2036,13 +2027,7 @@
               <w:jc w:val="center"/>
             </w:pPr>
             <w:r>
-              <w:t xml:space="preserve">#{subject </w:t>
-            </w:r>
-            <w:r>
-              <w:t>writing</w:t>
-            </w:r>
-            <w:r>
-              <w:t xml:space="preserve"> </w:t>
+              <w:t xml:space="preserve">#{subject writing </w:t>
             </w:r>
             <w:proofErr w:type="gramStart"/>
             <w:r>
@@ -2099,19 +2084,7 @@
               <w:rPr>
                 <w:rFonts w:ascii="Arial" w:hAnsi="Arial" w:cs="Arial"/>
               </w:rPr>
-              <w:t xml:space="preserve">#{subject </w:t>
-            </w:r>
-            <w:r>
-              <w:rPr>
-                <w:rFonts w:ascii="Arial" w:hAnsi="Arial" w:cs="Arial"/>
-              </w:rPr>
-              <w:t>writing</w:t>
-            </w:r>
-            <w:r>
-              <w:rPr>
-                <w:rFonts w:ascii="Arial" w:hAnsi="Arial" w:cs="Arial"/>
-              </w:rPr>
-              <w:t xml:space="preserve"> target 1 text}#</w:t>
+              <w:t>#{subject writing target 1 text}#</w:t>
             </w:r>
           </w:p>
           <w:p>
@@ -2131,19 +2104,7 @@
               <w:rPr>
                 <w:rFonts w:ascii="Arial" w:hAnsi="Arial" w:cs="Arial"/>
               </w:rPr>
-              <w:t xml:space="preserve">#{subject </w:t>
-            </w:r>
-            <w:r>
-              <w:rPr>
-                <w:rFonts w:ascii="Arial" w:hAnsi="Arial" w:cs="Arial"/>
-              </w:rPr>
-              <w:t>writing</w:t>
-            </w:r>
-            <w:r>
-              <w:rPr>
-                <w:rFonts w:ascii="Arial" w:hAnsi="Arial" w:cs="Arial"/>
-              </w:rPr>
-              <w:t xml:space="preserve"> target 2 text}#</w:t>
+              <w:t>#{subject writing target 2 text}#</w:t>
             </w:r>
           </w:p>
           <w:p>
@@ -2258,13 +2219,7 @@
               <w:jc w:val="center"/>
             </w:pPr>
             <w:r>
-              <w:t xml:space="preserve">#{subject </w:t>
-            </w:r>
-            <w:r>
-              <w:t>mathematics</w:t>
-            </w:r>
-            <w:r>
-              <w:t xml:space="preserve"> result}#</w:t>
+              <w:t>#{subject mathematics result}#</w:t>
             </w:r>
           </w:p>
         </w:tc>
@@ -2278,13 +2233,7 @@
               <w:jc w:val="center"/>
             </w:pPr>
             <w:r>
-              <w:t xml:space="preserve">#{subject </w:t>
-            </w:r>
-            <w:r>
-              <w:t>mathematics</w:t>
-            </w:r>
-            <w:r>
-              <w:t xml:space="preserve"> </w:t>
+              <w:t xml:space="preserve">#{subject mathematics </w:t>
             </w:r>
             <w:proofErr w:type="gramStart"/>
             <w:r>
@@ -2342,19 +2291,7 @@
                 <w:rFonts w:ascii="Arial" w:hAnsi="Arial" w:cs="Arial"/>
               </w:rPr>
               <w:lastRenderedPageBreak/>
-              <w:t xml:space="preserve">#{subject </w:t>
-            </w:r>
-            <w:r>
-              <w:rPr>
-                <w:rFonts w:ascii="Arial" w:hAnsi="Arial" w:cs="Arial"/>
-              </w:rPr>
-              <w:t>mathematics</w:t>
-            </w:r>
-            <w:r>
-              <w:rPr>
-                <w:rFonts w:ascii="Arial" w:hAnsi="Arial" w:cs="Arial"/>
-              </w:rPr>
-              <w:t xml:space="preserve"> target 1 text}#</w:t>
+              <w:t>#{subject mathematics target 1 text}#</w:t>
             </w:r>
           </w:p>
           <w:p>
@@ -2374,19 +2311,7 @@
               <w:rPr>
                 <w:rFonts w:ascii="Arial" w:hAnsi="Arial" w:cs="Arial"/>
               </w:rPr>
-              <w:t>#{subject</w:t>
-            </w:r>
-            <w:r>
-              <w:rPr>
-                <w:rFonts w:ascii="Arial" w:hAnsi="Arial" w:cs="Arial"/>
-              </w:rPr>
-              <w:t xml:space="preserve"> </w:t>
-            </w:r>
-            <w:r>
-              <w:rPr>
-                <w:rFonts w:ascii="Arial" w:hAnsi="Arial" w:cs="Arial"/>
-              </w:rPr>
-              <w:t>mathematics target 2 text}#</w:t>
+              <w:t>#{subject mathematics target 2 text}#</w:t>
             </w:r>
           </w:p>
           <w:p>
@@ -2487,13 +2412,7 @@
               <w:jc w:val="center"/>
             </w:pPr>
             <w:r>
-              <w:t xml:space="preserve">#{subject </w:t>
-            </w:r>
-            <w:r>
-              <w:t>science</w:t>
-            </w:r>
-            <w:r>
-              <w:t xml:space="preserve"> result}#</w:t>
+              <w:t>#{subject science result}#</w:t>
             </w:r>
           </w:p>
         </w:tc>
@@ -2507,13 +2426,7 @@
               <w:jc w:val="center"/>
             </w:pPr>
             <w:r>
-              <w:t xml:space="preserve">#{subject </w:t>
-            </w:r>
-            <w:r>
-              <w:t>science</w:t>
-            </w:r>
-            <w:r>
-              <w:t xml:space="preserve"> </w:t>
+              <w:t xml:space="preserve">#{subject science </w:t>
             </w:r>
             <w:proofErr w:type="gramStart"/>
             <w:r>
@@ -2602,10 +2515,7 @@
               <w:t>#{subject</w:t>
             </w:r>
             <w:r>
-              <w:t xml:space="preserve"> </w:t>
-            </w:r>
-            <w:r>
-              <w:t xml:space="preserve">science </w:t>
+              <w:t xml:space="preserve"> science </w:t>
             </w:r>
             <w:r>
               <w:rPr>
@@ -2688,6 +2598,7 @@
         <w:tc>
           <w:tcPr>
             <w:tcW w:w="2362" w:type="dxa"/>
+            <w:vAlign w:val="center"/>
           </w:tcPr>
           <w:p>
             <w:pPr>
@@ -2728,14 +2639,11 @@
             <w:vAlign w:val="center"/>
           </w:tcPr>
           <w:p>
-            <w:r>
-              <w:t xml:space="preserve">#{subject </w:t>
-            </w:r>
-            <w:r>
-              <w:t>spoken language</w:t>
-            </w:r>
-            <w:r>
-              <w:t xml:space="preserve"> result}#</w:t>
+            <w:pPr>
+              <w:jc w:val="center"/>
+            </w:pPr>
+            <w:r>
+              <w:t>#{subject spoken language result}#</w:t>
             </w:r>
           </w:p>
         </w:tc>
@@ -2767,14 +2675,11 @@
             <w:vAlign w:val="center"/>
           </w:tcPr>
           <w:p>
-            <w:r>
-              <w:t xml:space="preserve">#{subject </w:t>
-            </w:r>
-            <w:r>
-              <w:t>art and design</w:t>
-            </w:r>
-            <w:r>
-              <w:t xml:space="preserve"> result}#</w:t>
+            <w:pPr>
+              <w:jc w:val="center"/>
+            </w:pPr>
+            <w:r>
+              <w:t>#{subject art and design result}#</w:t>
             </w:r>
           </w:p>
         </w:tc>
@@ -2806,14 +2711,11 @@
             <w:vAlign w:val="center"/>
           </w:tcPr>
           <w:p>
-            <w:r>
-              <w:t xml:space="preserve">#{subject </w:t>
-            </w:r>
-            <w:r>
-              <w:t xml:space="preserve">computing </w:t>
-            </w:r>
-            <w:r>
-              <w:t>result}#</w:t>
+            <w:pPr>
+              <w:jc w:val="center"/>
+            </w:pPr>
+            <w:r>
+              <w:t>#{subject computing result}#</w:t>
             </w:r>
           </w:p>
         </w:tc>
@@ -2845,14 +2747,11 @@
             <w:vAlign w:val="center"/>
           </w:tcPr>
           <w:p>
-            <w:r>
-              <w:t xml:space="preserve">#{subject </w:t>
-            </w:r>
-            <w:r>
-              <w:t>design and technology</w:t>
-            </w:r>
-            <w:r>
-              <w:t xml:space="preserve"> result}#</w:t>
+            <w:pPr>
+              <w:jc w:val="center"/>
+            </w:pPr>
+            <w:r>
+              <w:t>#{subject design and technology result}#</w:t>
             </w:r>
           </w:p>
         </w:tc>
@@ -2884,14 +2783,11 @@
             <w:vAlign w:val="center"/>
           </w:tcPr>
           <w:p>
-            <w:r>
-              <w:t xml:space="preserve">#{subject </w:t>
-            </w:r>
-            <w:r>
-              <w:t>history</w:t>
-            </w:r>
-            <w:r>
-              <w:t xml:space="preserve"> result}#</w:t>
+            <w:pPr>
+              <w:jc w:val="center"/>
+            </w:pPr>
+            <w:r>
+              <w:t>#{subject history result}#</w:t>
             </w:r>
           </w:p>
         </w:tc>
@@ -2923,14 +2819,11 @@
             <w:vAlign w:val="center"/>
           </w:tcPr>
           <w:p>
-            <w:r>
-              <w:t xml:space="preserve">#{subject </w:t>
-            </w:r>
-            <w:r>
-              <w:t>geography</w:t>
-            </w:r>
-            <w:r>
-              <w:t xml:space="preserve"> result}#</w:t>
+            <w:pPr>
+              <w:jc w:val="center"/>
+            </w:pPr>
+            <w:r>
+              <w:t>#{subject geography result}#</w:t>
             </w:r>
           </w:p>
         </w:tc>
@@ -2962,14 +2855,11 @@
             <w:vAlign w:val="center"/>
           </w:tcPr>
           <w:p>
-            <w:r>
-              <w:t xml:space="preserve">#{subject </w:t>
-            </w:r>
-            <w:r>
-              <w:t>languages</w:t>
-            </w:r>
-            <w:r>
-              <w:t xml:space="preserve"> result}#</w:t>
+            <w:pPr>
+              <w:jc w:val="center"/>
+            </w:pPr>
+            <w:r>
+              <w:t>#{subject languages result}#</w:t>
             </w:r>
           </w:p>
         </w:tc>
@@ -3001,14 +2891,11 @@
             <w:vAlign w:val="center"/>
           </w:tcPr>
           <w:p>
-            <w:r>
-              <w:t xml:space="preserve">#{subject </w:t>
-            </w:r>
-            <w:r>
-              <w:t>music</w:t>
-            </w:r>
-            <w:r>
-              <w:t xml:space="preserve"> result}#</w:t>
+            <w:pPr>
+              <w:jc w:val="center"/>
+            </w:pPr>
+            <w:r>
+              <w:t>#{subject music result}#</w:t>
             </w:r>
           </w:p>
         </w:tc>
@@ -3040,6 +2927,9 @@
             <w:vAlign w:val="center"/>
           </w:tcPr>
           <w:p>
+            <w:pPr>
+              <w:jc w:val="center"/>
+            </w:pPr>
             <w:r>
               <w:t xml:space="preserve">#{subject </w:t>
             </w:r>
@@ -3081,14 +2971,11 @@
             <w:vAlign w:val="center"/>
           </w:tcPr>
           <w:p>
-            <w:r>
-              <w:t xml:space="preserve">#{subject </w:t>
-            </w:r>
-            <w:r>
-              <w:t>physical education</w:t>
-            </w:r>
-            <w:r>
-              <w:t xml:space="preserve"> result}#</w:t>
+            <w:pPr>
+              <w:jc w:val="center"/>
+            </w:pPr>
+            <w:r>
+              <w:t>#{subject physical education result}#</w:t>
             </w:r>
           </w:p>
         </w:tc>
@@ -3121,14 +3008,11 @@
             <w:vAlign w:val="center"/>
           </w:tcPr>
           <w:p>
-            <w:r>
-              <w:t>#{subject</w:t>
-            </w:r>
-            <w:r>
-              <w:t xml:space="preserve"> religious education</w:t>
-            </w:r>
-            <w:r>
-              <w:t xml:space="preserve"> result}#</w:t>
+            <w:pPr>
+              <w:jc w:val="center"/>
+            </w:pPr>
+            <w:r>
+              <w:t>#{subject religious education result}#</w:t>
             </w:r>
           </w:p>
         </w:tc>

</xml_diff>